<commit_message>
subo modificación de agenda
</commit_message>
<xml_diff>
--- a/doc/Entregas/Presentación Comercial/agenda.docx
+++ b/doc/Entregas/Presentación Comercial/agenda.docx
@@ -316,31 +316,26 @@
           <w:p>
             <w:pPr>
               <w:pStyle w:val="Ttulo3"/>
-            </w:pPr>
-            <w:proofErr w:type="spellStart"/>
+              <w:rPr>
+                <w:lang w:val="es-AR"/>
+              </w:rPr>
+            </w:pPr>
             <w:r>
               <w:rPr>
                 <w:rStyle w:val="Ttulo3Car"/>
                 <w:b/>
                 <w:bCs/>
-              </w:rPr>
-              <w:t>Presentación</w:t>
-            </w:r>
-            <w:proofErr w:type="spellEnd"/>
+                <w:lang w:val="es-AR"/>
+              </w:rPr>
+              <w:t xml:space="preserve">Presentación </w:t>
+            </w:r>
+            <w:proofErr w:type="spellStart"/>
             <w:r>
               <w:rPr>
                 <w:rStyle w:val="Ttulo3Car"/>
                 <w:b/>
                 <w:bCs/>
-              </w:rPr>
-              <w:t xml:space="preserve"> </w:t>
-            </w:r>
-            <w:proofErr w:type="spellStart"/>
-            <w:r>
-              <w:rPr>
-                <w:rStyle w:val="Ttulo3Car"/>
-                <w:b/>
-                <w:bCs/>
+                <w:lang w:val="es-AR"/>
               </w:rPr>
               <w:t>MobiHelp</w:t>
             </w:r>
@@ -353,25 +348,15 @@
               </w:rPr>
             </w:pPr>
             <w:r>
-              <w:t>¿</w:t>
-            </w:r>
-            <w:proofErr w:type="spellStart"/>
-            <w:r>
-              <w:t>Quiénes</w:t>
-            </w:r>
-            <w:proofErr w:type="spellEnd"/>
-            <w:r>
-              <w:t xml:space="preserve"> </w:t>
-            </w:r>
-            <w:proofErr w:type="spellStart"/>
-            <w:r>
-              <w:t>somos</w:t>
-            </w:r>
-            <w:proofErr w:type="spellEnd"/>
-            <w:r>
-              <w:t>?</w:t>
-            </w:r>
-            <w:r>
+              <w:rPr>
+                <w:lang w:val="es-AR"/>
+              </w:rPr>
+              <w:t>¿Quiénes somos?</w:t>
+            </w:r>
+            <w:r>
+              <w:rPr>
+                <w:lang w:val="es-AR"/>
+              </w:rPr>
               <w:t xml:space="preserve"> </w:t>
             </w:r>
             <w:r>
@@ -801,7 +786,10 @@
               <w:t xml:space="preserve"> </w:t>
             </w:r>
             <w:r>
-              <w:t>19:50</w:t>
+              <w:t>19:</w:t>
+            </w:r>
+            <w:r>
+              <w:t>48</w:t>
             </w:r>
           </w:p>
         </w:tc>
@@ -860,28 +848,48 @@
             <w:proofErr w:type="spellEnd"/>
           </w:p>
           <w:p>
+            <w:pPr>
+              <w:rPr>
+                <w:lang w:val="es-AR"/>
+              </w:rPr>
+            </w:pPr>
+            <w:r>
+              <w:rPr>
+                <w:lang w:val="es-AR"/>
+              </w:rPr>
+              <w:t>Beneficios Web</w:t>
+            </w:r>
+            <w:r>
+              <w:rPr>
+                <w:lang w:val="es-AR"/>
+              </w:rPr>
+              <w:t xml:space="preserve"> | </w:t>
+            </w:r>
+            <w:r>
+              <w:rPr>
+                <w:lang w:val="es-AR"/>
+              </w:rPr>
+              <w:t xml:space="preserve">Patricia </w:t>
+            </w:r>
             <w:proofErr w:type="spellStart"/>
             <w:r>
-              <w:t>Beneficios</w:t>
+              <w:rPr>
+                <w:lang w:val="es-AR"/>
+              </w:rPr>
+              <w:t>Villamil</w:t>
             </w:r>
             <w:proofErr w:type="spellEnd"/>
-            <w:r>
-              <w:t xml:space="preserve"> Web</w:t>
-            </w:r>
-            <w:r>
-              <w:t xml:space="preserve"> | </w:t>
-            </w:r>
-            <w:r>
-              <w:t xml:space="preserve">Patricia </w:t>
-            </w:r>
-            <w:proofErr w:type="spellStart"/>
-            <w:r>
-              <w:t>Villamil</w:t>
-            </w:r>
-            <w:proofErr w:type="spellEnd"/>
-          </w:p>
-          <w:p>
-            <w:r>
+          </w:p>
+          <w:p>
+            <w:pPr>
+              <w:rPr>
+                <w:lang w:val="es-AR"/>
+              </w:rPr>
+            </w:pPr>
+            <w:r>
+              <w:rPr>
+                <w:lang w:val="es-AR"/>
+              </w:rPr>
               <w:t xml:space="preserve"> </w:t>
             </w:r>
           </w:p>
@@ -936,13 +944,13 @@
               <w:pStyle w:val="Ttulo3"/>
             </w:pPr>
             <w:r>
-              <w:t>19:50</w:t>
+              <w:t>19:48</w:t>
             </w:r>
             <w:r>
               <w:t xml:space="preserve"> – 19:5</w:t>
             </w:r>
             <w:r>
-              <w:t>5</w:t>
+              <w:t>0</w:t>
             </w:r>
           </w:p>
         </w:tc>
@@ -973,16 +981,89 @@
                 <w:sz w:val="22"/>
                 <w:lang w:val="es-AR"/>
               </w:rPr>
-              <w:t xml:space="preserve">| </w:t>
-            </w:r>
-            <w:r>
-              <w:rPr>
-                <w:b w:val="0"/>
-                <w:color w:val="auto"/>
-                <w:sz w:val="22"/>
-                <w:lang w:val="es-AR"/>
-              </w:rPr>
-              <w:t>Alex Otero</w:t>
+              <w:t>| Alex Otero</w:t>
+            </w:r>
+          </w:p>
+        </w:tc>
+        <w:tc>
+          <w:tcPr>
+            <w:tcW w:w="2340" w:type="dxa"/>
+          </w:tcPr>
+          <w:p>
+            <w:pPr>
+              <w:pStyle w:val="Ttulo3"/>
+            </w:pPr>
+            <w:r>
+              <w:rPr>
+                <w:rStyle w:val="Ttulo3Car"/>
+                <w:b/>
+                <w:bCs/>
+              </w:rPr>
+              <w:t xml:space="preserve">UTN – </w:t>
+            </w:r>
+            <w:proofErr w:type="spellStart"/>
+            <w:r>
+              <w:rPr>
+                <w:rStyle w:val="Ttulo3Car"/>
+                <w:b/>
+                <w:bCs/>
+              </w:rPr>
+              <w:t>Piso</w:t>
+            </w:r>
+            <w:proofErr w:type="spellEnd"/>
+            <w:r>
+              <w:rPr>
+                <w:rStyle w:val="Ttulo3Car"/>
+                <w:b/>
+                <w:bCs/>
+              </w:rPr>
+              <w:t xml:space="preserve"> 4to</w:t>
+            </w:r>
+          </w:p>
+        </w:tc>
+      </w:tr>
+      <w:tr>
+        <w:trPr>
+          <w:trHeight w:val="1602"/>
+        </w:trPr>
+        <w:tc>
+          <w:tcPr>
+            <w:tcW w:w="2790" w:type="dxa"/>
+          </w:tcPr>
+          <w:p>
+            <w:pPr>
+              <w:pStyle w:val="Ttulo3"/>
+            </w:pPr>
+            <w:r>
+              <w:t>19:50</w:t>
+            </w:r>
+            <w:r>
+              <w:t xml:space="preserve"> – 19:5</w:t>
+            </w:r>
+            <w:r>
+              <w:t>5</w:t>
+            </w:r>
+          </w:p>
+        </w:tc>
+        <w:tc>
+          <w:tcPr>
+            <w:tcW w:w="5670" w:type="dxa"/>
+          </w:tcPr>
+          <w:p>
+            <w:pPr>
+              <w:pStyle w:val="Ttulo3"/>
+              <w:rPr>
+                <w:lang w:val="es-AR"/>
+              </w:rPr>
+            </w:pPr>
+            <w:r>
+              <w:rPr>
+                <w:rStyle w:val="Ttulo3Car"/>
+                <w:b/>
+                <w:bCs/>
+                <w:lang w:val="es-AR"/>
+              </w:rPr>
+              <w:t>Preguntas</w:t>
             </w:r>
           </w:p>
         </w:tc>
@@ -1835,8 +1916,9 @@
     <w:panose1 w:val="020B0604030504040204"/>
     <w:charset w:val="00"/>
     <w:family w:val="swiss"/>
+    <w:notTrueType/>
     <w:pitch w:val="variable"/>
-    <w:sig w:usb0="E1002EFF" w:usb1="C000605B" w:usb2="00000029" w:usb3="00000000" w:csb0="000101FF" w:csb1="00000000"/>
+    <w:sig w:usb0="00000003" w:usb1="00000000" w:usb2="00000000" w:usb3="00000000" w:csb0="00000001" w:csb1="00000000"/>
   </w:font>
   <w:font w:name="Calibri">
     <w:panose1 w:val="020F0502020204030204"/>
@@ -1867,6 +1949,7 @@
   <w:rsids>
     <w:rsidRoot w:val="001A6352"/>
     <w:rsid w:val="001A6352"/>
+    <w:rsid w:val="00BD6591"/>
   </w:rsids>
   <m:mathPr>
     <m:mathFont m:val="Cambria Math"/>
@@ -2047,6 +2130,7 @@
   <w:style w:type="paragraph" w:default="1" w:styleId="Normal">
     <w:name w:val="Normal"/>
     <w:qFormat/>
+    <w:rsid w:val="00BD6591"/>
   </w:style>
   <w:style w:type="character" w:default="1" w:styleId="Fuentedeprrafopredeter">
     <w:name w:val="Default Paragraph Font"/>
@@ -2078,42 +2162,55 @@
   </w:style>
   <w:style w:type="paragraph" w:customStyle="1" w:styleId="AC1C529A02BC4921A8BFEB6D110D7082">
     <w:name w:val="AC1C529A02BC4921A8BFEB6D110D7082"/>
+    <w:rsid w:val="00BD6591"/>
   </w:style>
   <w:style w:type="paragraph" w:customStyle="1" w:styleId="60B488CE4A674E2A864542ED6B84E61B">
     <w:name w:val="60B488CE4A674E2A864542ED6B84E61B"/>
+    <w:rsid w:val="00BD6591"/>
   </w:style>
   <w:style w:type="paragraph" w:customStyle="1" w:styleId="26793D12AF444285A352C5781198F320">
     <w:name w:val="26793D12AF444285A352C5781198F320"/>
+    <w:rsid w:val="00BD6591"/>
   </w:style>
   <w:style w:type="paragraph" w:customStyle="1" w:styleId="5D257937B2E246538C2AFD0C077E4386">
     <w:name w:val="5D257937B2E246538C2AFD0C077E4386"/>
+    <w:rsid w:val="00BD6591"/>
   </w:style>
   <w:style w:type="paragraph" w:customStyle="1" w:styleId="684254B717814D6CA0C93372D7FB4EF0">
     <w:name w:val="684254B717814D6CA0C93372D7FB4EF0"/>
+    <w:rsid w:val="00BD6591"/>
   </w:style>
   <w:style w:type="paragraph" w:customStyle="1" w:styleId="E5F04513796545E7A88A7BEF41D5EA07">
     <w:name w:val="E5F04513796545E7A88A7BEF41D5EA07"/>
+    <w:rsid w:val="00BD6591"/>
   </w:style>
   <w:style w:type="paragraph" w:customStyle="1" w:styleId="50A3C2DB81754EAF929F3A91723A9EF5">
     <w:name w:val="50A3C2DB81754EAF929F3A91723A9EF5"/>
+    <w:rsid w:val="00BD6591"/>
   </w:style>
   <w:style w:type="paragraph" w:customStyle="1" w:styleId="CD149AAE31B84A8A93C457A507417C9D">
     <w:name w:val="CD149AAE31B84A8A93C457A507417C9D"/>
+    <w:rsid w:val="00BD6591"/>
   </w:style>
   <w:style w:type="paragraph" w:customStyle="1" w:styleId="7784190ED0F54406B4001D9A488A4D1C">
     <w:name w:val="7784190ED0F54406B4001D9A488A4D1C"/>
+    <w:rsid w:val="00BD6591"/>
   </w:style>
   <w:style w:type="paragraph" w:customStyle="1" w:styleId="7050DF229A714E949EA1FC6EB0713B41">
     <w:name w:val="7050DF229A714E949EA1FC6EB0713B41"/>
+    <w:rsid w:val="00BD6591"/>
   </w:style>
   <w:style w:type="paragraph" w:customStyle="1" w:styleId="B742C606EC93405982543C6FE7B27B14">
     <w:name w:val="B742C606EC93405982543C6FE7B27B14"/>
+    <w:rsid w:val="00BD6591"/>
   </w:style>
   <w:style w:type="paragraph" w:customStyle="1" w:styleId="E68514467A6C4C7E82FBB114448A67D1">
     <w:name w:val="E68514467A6C4C7E82FBB114448A67D1"/>
+    <w:rsid w:val="00BD6591"/>
   </w:style>
   <w:style w:type="paragraph" w:customStyle="1" w:styleId="5A5FD25F37904C6F8E9AB86324FF42FF">
     <w:name w:val="5A5FD25F37904C6F8E9AB86324FF42FF"/>
+    <w:rsid w:val="00BD6591"/>
   </w:style>
 </w:styles>
 </file>
@@ -2379,7 +2476,7 @@
   <a:extraClrSchemeLst/>
   <a:extLst>
     <a:ext uri="{05A4C25C-085E-4340-85A3-A5531E510DB2}">
-      <thm15:themeFamily xmlns:thm15="http://schemas.microsoft.com/office/thememl/2012/main" xmlns="" name="Office Theme" id="{62F939B6-93AF-4DB8-9C6B-D6C7DFDC589F}" vid="{4A3C46E8-61CC-4603-A589-7422A47A8E4A}"/>
+      <thm15:themeFamily xmlns="" xmlns:thm15="http://schemas.microsoft.com/office/thememl/2012/main" name="Office Theme" id="{62F939B6-93AF-4DB8-9C6B-D6C7DFDC589F}" vid="{4A3C46E8-61CC-4603-A589-7422A47A8E4A}"/>
     </a:ext>
   </a:extLst>
 </a:theme>

</xml_diff>